<commit_message>
added: table to summary (by MCC)
</commit_message>
<xml_diff>
--- a/Article/Article20131011/Art7v1.docx
+++ b/Article/Article20131011/Art7v1.docx
@@ -1095,21 +1095,7 @@
               <w:rFonts w:ascii="Cambria Math" w:eastAsiaTheme="minorEastAsia" w:hAnsi="Cambria Math"/>
               <w:lang w:val="pl-PL"/>
             </w:rPr>
-            <m:t>S1</m:t>
-          </m:r>
-          <m:r>
-            <w:rPr>
-              <w:rFonts w:ascii="Cambria Math" w:eastAsiaTheme="minorEastAsia" w:hAnsi="Cambria Math"/>
-              <w:lang w:val="pl-PL"/>
-            </w:rPr>
-            <m:t>=2∙P-</m:t>
-          </m:r>
-          <m:r>
-            <w:rPr>
-              <w:rFonts w:ascii="Cambria Math" w:eastAsiaTheme="minorEastAsia" w:hAnsi="Cambria Math"/>
-              <w:lang w:val="pl-PL"/>
-            </w:rPr>
-            <m:t>H</m:t>
+            <m:t>S1=2∙P-H</m:t>
           </m:r>
         </m:oMath>
       </m:oMathPara>
@@ -1129,28 +1115,7 @@
               <w:lang w:val="pl-PL"/>
             </w:rPr>
             <w:lastRenderedPageBreak/>
-            <m:t>R</m:t>
-          </m:r>
-          <m:r>
-            <w:rPr>
-              <w:rFonts w:ascii="Cambria Math" w:eastAsiaTheme="minorEastAsia" w:hAnsi="Cambria Math"/>
-              <w:lang w:val="pl-PL"/>
-            </w:rPr>
-            <m:t>2</m:t>
-          </m:r>
-          <m:r>
-            <w:rPr>
-              <w:rFonts w:ascii="Cambria Math" w:eastAsiaTheme="minorEastAsia" w:hAnsi="Cambria Math"/>
-              <w:lang w:val="pl-PL"/>
-            </w:rPr>
-            <m:t>=</m:t>
-          </m:r>
-          <m:r>
-            <w:rPr>
-              <w:rFonts w:ascii="Cambria Math" w:eastAsiaTheme="minorEastAsia" w:hAnsi="Cambria Math"/>
-              <w:lang w:val="pl-PL"/>
-            </w:rPr>
-            <m:t>P+(R1-S1)</m:t>
+            <m:t>R2=P+(R1-S1)</m:t>
           </m:r>
         </m:oMath>
       </m:oMathPara>
@@ -1169,21 +1134,7 @@
               <w:rFonts w:ascii="Cambria Math" w:eastAsiaTheme="minorEastAsia" w:hAnsi="Cambria Math"/>
               <w:lang w:val="pl-PL"/>
             </w:rPr>
-            <m:t>S2</m:t>
-          </m:r>
-          <m:r>
-            <w:rPr>
-              <w:rFonts w:ascii="Cambria Math" w:eastAsiaTheme="minorEastAsia" w:hAnsi="Cambria Math"/>
-              <w:lang w:val="pl-PL"/>
-            </w:rPr>
-            <m:t>=</m:t>
-          </m:r>
-          <m:r>
-            <w:rPr>
-              <w:rFonts w:ascii="Cambria Math" w:eastAsiaTheme="minorEastAsia" w:hAnsi="Cambria Math"/>
-              <w:lang w:val="pl-PL"/>
-            </w:rPr>
-            <m:t>P-(R1-S1)</m:t>
+            <m:t>S2=P-(R1-S1)</m:t>
           </m:r>
         </m:oMath>
       </m:oMathPara>
@@ -1367,7 +1318,19 @@
         <w:rPr>
           <w:lang w:val="pl-PL"/>
         </w:rPr>
-        <w:t xml:space="preserve"> ulokowana pomiędzy poziomem R1 i R2 lub S1 i S2 to należy domniemywać, że trend jest horyzontalny i </w:t>
+        <w:t xml:space="preserve"> ulokowan</w:t>
+      </w:r>
+      <w:r>
+        <w:rPr>
+          <w:lang w:val="pl-PL"/>
+        </w:rPr>
+        <w:t>ą</w:t>
+      </w:r>
+      <w:r>
+        <w:rPr>
+          <w:lang w:val="pl-PL"/>
+        </w:rPr>
+        <w:t xml:space="preserve"> pomiędzy poziomem R1 i R2 lub S1 i S2 to należy domniemywać, że trend jest horyzontalny i </w:t>
       </w:r>
       <w:r>
         <w:rPr>
@@ -1732,8 +1695,6 @@
         </w:rPr>
         <w:t>strategii</w:t>
       </w:r>
-      <w:bookmarkStart w:id="0" w:name="_GoBack"/>
-      <w:bookmarkEnd w:id="0"/>
       <w:r>
         <w:rPr>
           <w:lang w:val="pl-PL"/>
@@ -2038,6 +1999,182 @@
         <w:rPr>
           <w:lang w:val="pl-PL"/>
         </w:rPr>
+        <w:t>Autorzy w swoich badaniach do oceny efektywności strategii inwestycyjnych użyli wskaźnika korelacji Matthewsa (MCC), który wyznacza się przy pomocy wzoru:</w:t>
+      </w:r>
+    </w:p>
+    <w:p>
+      <w:pPr>
+        <w:rPr>
+          <w:lang w:val="pl-PL"/>
+        </w:rPr>
+      </w:pPr>
+      <m:oMathPara>
+        <m:oMath>
+          <m:r>
+            <w:rPr>
+              <w:rFonts w:ascii="Cambria Math" w:hAnsi="Cambria Math"/>
+              <w:lang w:val="pl-PL"/>
+            </w:rPr>
+            <m:t xml:space="preserve">MCC= </m:t>
+          </m:r>
+          <m:f>
+            <m:fPr>
+              <m:ctrlPr>
+                <w:rPr>
+                  <w:rFonts w:ascii="Cambria Math" w:hAnsi="Cambria Math"/>
+                  <w:i/>
+                  <w:lang w:val="pl-PL"/>
+                </w:rPr>
+              </m:ctrlPr>
+            </m:fPr>
+            <m:num>
+              <m:r>
+                <w:rPr>
+                  <w:rFonts w:ascii="Cambria Math" w:hAnsi="Cambria Math"/>
+                  <w:lang w:val="pl-PL"/>
+                </w:rPr>
+                <m:t>TP∙TN-FP∙FN</m:t>
+              </m:r>
+            </m:num>
+            <m:den>
+              <m:rad>
+                <m:radPr>
+                  <m:degHide m:val="1"/>
+                  <m:ctrlPr>
+                    <w:rPr>
+                      <w:rFonts w:ascii="Cambria Math" w:hAnsi="Cambria Math"/>
+                      <w:i/>
+                      <w:lang w:val="pl-PL"/>
+                    </w:rPr>
+                  </m:ctrlPr>
+                </m:radPr>
+                <m:deg/>
+                <m:e>
+                  <m:d>
+                    <m:dPr>
+                      <m:ctrlPr>
+                        <w:rPr>
+                          <w:rFonts w:ascii="Cambria Math" w:hAnsi="Cambria Math"/>
+                          <w:i/>
+                          <w:lang w:val="pl-PL"/>
+                        </w:rPr>
+                      </m:ctrlPr>
+                    </m:dPr>
+                    <m:e>
+                      <m:r>
+                        <w:rPr>
+                          <w:rFonts w:ascii="Cambria Math" w:hAnsi="Cambria Math"/>
+                          <w:lang w:val="pl-PL"/>
+                        </w:rPr>
+                        <m:t>TP+FP</m:t>
+                      </m:r>
+                    </m:e>
+                  </m:d>
+                  <m:r>
+                    <w:rPr>
+                      <w:rFonts w:ascii="Cambria Math" w:hAnsi="Cambria Math"/>
+                      <w:lang w:val="pl-PL"/>
+                    </w:rPr>
+                    <m:t>∙</m:t>
+                  </m:r>
+                  <m:d>
+                    <m:dPr>
+                      <m:ctrlPr>
+                        <w:rPr>
+                          <w:rFonts w:ascii="Cambria Math" w:hAnsi="Cambria Math"/>
+                          <w:i/>
+                          <w:lang w:val="pl-PL"/>
+                        </w:rPr>
+                      </m:ctrlPr>
+                    </m:dPr>
+                    <m:e>
+                      <m:r>
+                        <w:rPr>
+                          <w:rFonts w:ascii="Cambria Math" w:hAnsi="Cambria Math"/>
+                          <w:lang w:val="pl-PL"/>
+                        </w:rPr>
+                        <m:t>TP+FN</m:t>
+                      </m:r>
+                    </m:e>
+                  </m:d>
+                  <m:r>
+                    <w:rPr>
+                      <w:rFonts w:ascii="Cambria Math" w:hAnsi="Cambria Math"/>
+                      <w:lang w:val="pl-PL"/>
+                    </w:rPr>
+                    <m:t>∙</m:t>
+                  </m:r>
+                  <m:d>
+                    <m:dPr>
+                      <m:ctrlPr>
+                        <w:rPr>
+                          <w:rFonts w:ascii="Cambria Math" w:hAnsi="Cambria Math"/>
+                          <w:i/>
+                          <w:lang w:val="pl-PL"/>
+                        </w:rPr>
+                      </m:ctrlPr>
+                    </m:dPr>
+                    <m:e>
+                      <m:r>
+                        <w:rPr>
+                          <w:rFonts w:ascii="Cambria Math" w:hAnsi="Cambria Math"/>
+                          <w:lang w:val="pl-PL"/>
+                        </w:rPr>
+                        <m:t>TN+FP</m:t>
+                      </m:r>
+                    </m:e>
+                  </m:d>
+                  <m:r>
+                    <w:rPr>
+                      <w:rFonts w:ascii="Cambria Math" w:hAnsi="Cambria Math"/>
+                      <w:lang w:val="pl-PL"/>
+                    </w:rPr>
+                    <m:t>∙</m:t>
+                  </m:r>
+                  <m:d>
+                    <m:dPr>
+                      <m:ctrlPr>
+                        <w:rPr>
+                          <w:rFonts w:ascii="Cambria Math" w:hAnsi="Cambria Math"/>
+                          <w:i/>
+                          <w:lang w:val="pl-PL"/>
+                        </w:rPr>
+                      </m:ctrlPr>
+                    </m:dPr>
+                    <m:e>
+                      <m:r>
+                        <w:rPr>
+                          <w:rFonts w:ascii="Cambria Math" w:hAnsi="Cambria Math"/>
+                          <w:lang w:val="pl-PL"/>
+                        </w:rPr>
+                        <m:t>TN+FN</m:t>
+                      </m:r>
+                    </m:e>
+                  </m:d>
+                </m:e>
+              </m:rad>
+            </m:den>
+          </m:f>
+        </m:oMath>
+      </m:oMathPara>
+    </w:p>
+    <w:p>
+      <w:pPr>
+        <w:rPr>
+          <w:lang w:val="pl-PL"/>
+        </w:rPr>
+      </w:pPr>
+    </w:p>
+    <w:p>
+      <w:pPr>
+        <w:rPr>
+          <w:lang w:val="pl-PL"/>
+        </w:rPr>
+      </w:pPr>
+      <w:r>
+        <w:rPr>
+          <w:lang w:val="pl-PL"/>
+        </w:rPr>
         <w:t xml:space="preserve">Dla tak zdefiniowanych </w:t>
       </w:r>
       <w:r>
@@ -2351,6 +2488,7 @@
         <w:rPr>
           <w:lang w:val="pl-PL"/>
         </w:rPr>
+        <w:lastRenderedPageBreak/>
         <w:t>Rezultaty</w:t>
       </w:r>
       <w:r>
@@ -2402,7 +2540,6 @@
           <w:noProof/>
           <w:lang w:val="pl-PL" w:eastAsia="pl-PL"/>
         </w:rPr>
-        <w:lastRenderedPageBreak/>
         <w:drawing>
           <wp:inline distT="0" distB="0" distL="0" distR="0">
             <wp:extent cx="3837298" cy="2872362"/>
@@ -2551,13 +2688,7 @@
         <w:rPr>
           <w:lang w:val="pl-PL"/>
         </w:rPr>
-        <w:t>B</w:t>
-      </w:r>
-      <w:r>
-        <w:rPr>
-          <w:lang w:val="pl-PL"/>
-        </w:rPr>
-        <w:t xml:space="preserve"> – </w:t>
+        <w:t xml:space="preserve">B – </w:t>
       </w:r>
       <w:proofErr w:type="spellStart"/>
       <w:r>
@@ -2571,56 +2702,20 @@
         <w:rPr>
           <w:lang w:val="pl-PL"/>
         </w:rPr>
-        <w:t xml:space="preserve"> uruchamiana, gdy bieżąca cena </w:t>
-      </w:r>
-      <w:r>
-        <w:rPr>
-          <w:lang w:val="pl-PL"/>
-        </w:rPr>
-        <w:t>znajduje się powyżej poziomu R1, a jednocześnie poniżej poziomu R2</w:t>
-      </w:r>
-      <w:r>
-        <w:rPr>
-          <w:lang w:val="pl-PL"/>
-        </w:rPr>
-        <w:t xml:space="preserve">. Inwestor otworzy wówczas pozycje </w:t>
-      </w:r>
-      <w:r>
-        <w:rPr>
-          <w:lang w:val="pl-PL"/>
-        </w:rPr>
-        <w:t>krótką</w:t>
-      </w:r>
-      <w:r>
-        <w:rPr>
-          <w:lang w:val="pl-PL"/>
-        </w:rPr>
-        <w:t xml:space="preserve">.  </w:t>
-      </w:r>
-    </w:p>
-    <w:p>
-      <w:pPr>
-        <w:rPr>
-          <w:lang w:val="pl-PL"/>
-        </w:rPr>
-      </w:pPr>
-      <w:r>
-        <w:rPr>
-          <w:lang w:val="pl-PL"/>
-        </w:rPr>
-        <w:t xml:space="preserve">Dla tak zdefiniowanych klas zdarzeń tworzących macierz pomyłek w wyniku symulacji uzyskano macierz dla  strategii </w:t>
-      </w:r>
-      <w:r>
-        <w:rPr>
-          <w:lang w:val="pl-PL"/>
-        </w:rPr>
-        <w:t>B</w:t>
-      </w:r>
-      <w:r>
-        <w:rPr>
-          <w:lang w:val="pl-PL"/>
-        </w:rPr>
-        <w:t>:</w:t>
+        <w:t xml:space="preserve"> uruchamiana, gdy bieżąca cena znajduje się powyżej poziomu R1, a jednocześnie poniżej poziomu R2. Inwestor otworzy wówczas pozycje krótką.  </w:t>
+      </w:r>
+    </w:p>
+    <w:p>
+      <w:pPr>
+        <w:rPr>
+          <w:lang w:val="pl-PL"/>
+        </w:rPr>
+      </w:pPr>
+      <w:r>
+        <w:rPr>
+          <w:lang w:val="pl-PL"/>
+        </w:rPr>
+        <w:t>Dla tak zdefiniowanych klas zdarzeń tworzących macierz pomyłek w wyniku symulacji uzyskano macierz dla  strategii B:</w:t>
       </w:r>
     </w:p>
     <w:tbl>
@@ -3052,38 +3147,20 @@
         <w:rPr>
           <w:lang w:val="pl-PL"/>
         </w:rPr>
-        <w:t xml:space="preserve"> </w:t>
-      </w:r>
-      <w:r>
-        <w:rPr>
-          <w:lang w:val="pl-PL"/>
-        </w:rPr>
-        <w:t>C</w:t>
-      </w:r>
-      <w:r>
-        <w:rPr>
-          <w:lang w:val="pl-PL"/>
-        </w:rPr>
-        <w:t>.</w:t>
-      </w:r>
-    </w:p>
-    <w:p>
-      <w:pPr>
-        <w:rPr>
-          <w:lang w:val="pl-PL"/>
-        </w:rPr>
-      </w:pPr>
-      <w:r>
-        <w:rPr>
-          <w:lang w:val="pl-PL"/>
-        </w:rPr>
-        <w:t>C</w:t>
-      </w:r>
-      <w:r>
-        <w:rPr>
-          <w:lang w:val="pl-PL"/>
-        </w:rPr>
-        <w:t xml:space="preserve"> – </w:t>
+        <w:t xml:space="preserve"> C.</w:t>
+      </w:r>
+    </w:p>
+    <w:p>
+      <w:pPr>
+        <w:rPr>
+          <w:lang w:val="pl-PL"/>
+        </w:rPr>
+      </w:pPr>
+      <w:r>
+        <w:rPr>
+          <w:lang w:val="pl-PL"/>
+        </w:rPr>
+        <w:t xml:space="preserve">C – </w:t>
       </w:r>
       <w:proofErr w:type="spellStart"/>
       <w:r>
@@ -3097,31 +3174,7 @@
         <w:rPr>
           <w:lang w:val="pl-PL"/>
         </w:rPr>
-        <w:t xml:space="preserve"> uruchamiana, gdy bieżąca cena znajduje się powyżej poziomu </w:t>
-      </w:r>
-      <w:r>
-        <w:rPr>
-          <w:lang w:val="pl-PL"/>
-        </w:rPr>
-        <w:t>S2</w:t>
-      </w:r>
-      <w:r>
-        <w:rPr>
-          <w:lang w:val="pl-PL"/>
-        </w:rPr>
-        <w:t xml:space="preserve">, a jednocześnie poniżej poziomu </w:t>
-      </w:r>
-      <w:r>
-        <w:rPr>
-          <w:lang w:val="pl-PL"/>
-        </w:rPr>
-        <w:t>S1</w:t>
-      </w:r>
-      <w:r>
-        <w:rPr>
-          <w:lang w:val="pl-PL"/>
-        </w:rPr>
-        <w:t xml:space="preserve">. Inwestor otworzy wówczas pozycje </w:t>
+        <w:t xml:space="preserve"> uruchamiana, gdy bieżąca cena znajduje się powyżej poziomu S2, a jednocześnie poniżej poziomu S1. Inwestor otworzy wówczas pozycje </w:t>
       </w:r>
       <w:r>
         <w:rPr>
@@ -3146,19 +3199,7 @@
         <w:rPr>
           <w:lang w:val="pl-PL"/>
         </w:rPr>
-        <w:t xml:space="preserve">Dla tak zdefiniowanych klas zdarzeń tworzących macierz pomyłek w wyniku symulacji uzyskano macierz dla  strategii </w:t>
-      </w:r>
-      <w:r>
-        <w:rPr>
-          <w:lang w:val="pl-PL"/>
-        </w:rPr>
-        <w:t>C</w:t>
-      </w:r>
-      <w:r>
-        <w:rPr>
-          <w:lang w:val="pl-PL"/>
-        </w:rPr>
-        <w:t>:</w:t>
+        <w:t>Dla tak zdefiniowanych klas zdarzeń tworzących macierz pomyłek w wyniku symulacji uzyskano macierz dla  strategii C:</w:t>
       </w:r>
     </w:p>
     <w:tbl>
@@ -3592,38 +3633,20 @@
         <w:rPr>
           <w:lang w:val="pl-PL"/>
         </w:rPr>
-        <w:t xml:space="preserve"> </w:t>
-      </w:r>
-      <w:r>
-        <w:rPr>
-          <w:lang w:val="pl-PL"/>
-        </w:rPr>
-        <w:t>D</w:t>
-      </w:r>
-      <w:r>
-        <w:rPr>
-          <w:lang w:val="pl-PL"/>
-        </w:rPr>
-        <w:t>.</w:t>
-      </w:r>
-    </w:p>
-    <w:p>
-      <w:pPr>
-        <w:rPr>
-          <w:lang w:val="pl-PL"/>
-        </w:rPr>
-      </w:pPr>
-      <w:r>
-        <w:rPr>
-          <w:lang w:val="pl-PL"/>
-        </w:rPr>
-        <w:t>D</w:t>
-      </w:r>
-      <w:r>
-        <w:rPr>
-          <w:lang w:val="pl-PL"/>
-        </w:rPr>
-        <w:t xml:space="preserve"> – </w:t>
+        <w:t xml:space="preserve"> D.</w:t>
+      </w:r>
+    </w:p>
+    <w:p>
+      <w:pPr>
+        <w:rPr>
+          <w:lang w:val="pl-PL"/>
+        </w:rPr>
+      </w:pPr>
+      <w:r>
+        <w:rPr>
+          <w:lang w:val="pl-PL"/>
+        </w:rPr>
+        <w:t xml:space="preserve">D – </w:t>
       </w:r>
       <w:proofErr w:type="spellStart"/>
       <w:r>
@@ -3637,56 +3660,20 @@
         <w:rPr>
           <w:lang w:val="pl-PL"/>
         </w:rPr>
-        <w:t xml:space="preserve"> uruchamiana, gdy bieżąca cena znajduje się </w:t>
-      </w:r>
-      <w:r>
-        <w:rPr>
-          <w:lang w:val="pl-PL"/>
-        </w:rPr>
-        <w:t>poniżej</w:t>
-      </w:r>
-      <w:r>
-        <w:rPr>
-          <w:lang w:val="pl-PL"/>
-        </w:rPr>
-        <w:t xml:space="preserve"> poziomu </w:t>
-      </w:r>
-      <w:r>
-        <w:rPr>
-          <w:lang w:val="pl-PL"/>
-        </w:rPr>
-        <w:t>S2</w:t>
-      </w:r>
-      <w:r>
-        <w:rPr>
-          <w:lang w:val="pl-PL"/>
-        </w:rPr>
-        <w:t xml:space="preserve">. Inwestor otworzy wówczas pozycje krótką.  </w:t>
-      </w:r>
-    </w:p>
-    <w:p>
-      <w:pPr>
-        <w:rPr>
-          <w:lang w:val="pl-PL"/>
-        </w:rPr>
-      </w:pPr>
-      <w:r>
-        <w:rPr>
-          <w:lang w:val="pl-PL"/>
-        </w:rPr>
-        <w:t xml:space="preserve">Dla tak zdefiniowanych klas zdarzeń tworzących macierz pomyłek w wyniku symulacji uzyskano macierz dla  strategii </w:t>
-      </w:r>
-      <w:r>
-        <w:rPr>
-          <w:lang w:val="pl-PL"/>
-        </w:rPr>
-        <w:t>D</w:t>
-      </w:r>
-      <w:r>
-        <w:rPr>
-          <w:lang w:val="pl-PL"/>
-        </w:rPr>
-        <w:t>:</w:t>
+        <w:t xml:space="preserve"> uruchamiana, gdy bieżąca cena znajduje się poniżej poziomu S2. Inwestor otworzy wówczas pozycje krótką.  </w:t>
+      </w:r>
+    </w:p>
+    <w:p>
+      <w:pPr>
+        <w:rPr>
+          <w:lang w:val="pl-PL"/>
+        </w:rPr>
+      </w:pPr>
+      <w:r>
+        <w:rPr>
+          <w:lang w:val="pl-PL"/>
+        </w:rPr>
+        <w:t>Dla tak zdefiniowanych klas zdarzeń tworzących macierz pomyłek w wyniku symulacji uzyskano macierz dla  strategii D:</w:t>
       </w:r>
     </w:p>
     <w:tbl>
@@ -4159,6 +4146,708 @@
           <w:lang w:val="pl-PL"/>
         </w:rPr>
       </w:pPr>
+      <w:r>
+        <w:rPr>
+          <w:lang w:val="pl-PL"/>
+        </w:rPr>
+        <w:t>Poniższa tabela przedstawia podsumowanie wyników otrzymanych w przeprowadzonych badaniach. Dodatkowo autorzy podają w niej liczbę otwartych pozycji, a także precyzję, która oznacza procentowy udział pozycji które zostały otwarte słusznie (przyniosły zysk) do wszystkich otwartych pozycji. Można to zapisać przy pomocy wzoru:</w:t>
+      </w:r>
+    </w:p>
+    <w:p>
+      <w:pPr>
+        <w:rPr>
+          <w:rFonts w:eastAsiaTheme="minorEastAsia"/>
+          <w:lang w:val="pl-PL"/>
+        </w:rPr>
+      </w:pPr>
+      <m:oMathPara>
+        <m:oMath>
+          <m:r>
+            <w:rPr>
+              <w:rFonts w:ascii="Cambria Math" w:hAnsi="Cambria Math"/>
+              <w:lang w:val="pl-PL"/>
+            </w:rPr>
+            <m:t>Precision=</m:t>
+          </m:r>
+          <m:f>
+            <m:fPr>
+              <m:ctrlPr>
+                <w:rPr>
+                  <w:rFonts w:ascii="Cambria Math" w:hAnsi="Cambria Math"/>
+                  <w:i/>
+                  <w:lang w:val="pl-PL"/>
+                </w:rPr>
+              </m:ctrlPr>
+            </m:fPr>
+            <m:num>
+              <m:r>
+                <w:rPr>
+                  <w:rFonts w:ascii="Cambria Math" w:hAnsi="Cambria Math"/>
+                  <w:lang w:val="pl-PL"/>
+                </w:rPr>
+                <m:t>TP</m:t>
+              </m:r>
+            </m:num>
+            <m:den>
+              <m:r>
+                <w:rPr>
+                  <w:rFonts w:ascii="Cambria Math" w:hAnsi="Cambria Math"/>
+                  <w:lang w:val="pl-PL"/>
+                </w:rPr>
+                <m:t>TP+FP</m:t>
+              </m:r>
+            </m:den>
+          </m:f>
+          <m:r>
+            <w:rPr>
+              <w:rFonts w:ascii="Cambria Math" w:hAnsi="Cambria Math"/>
+              <w:lang w:val="pl-PL"/>
+            </w:rPr>
+            <m:t>=</m:t>
+          </m:r>
+          <m:f>
+            <m:fPr>
+              <m:ctrlPr>
+                <w:rPr>
+                  <w:rFonts w:ascii="Cambria Math" w:hAnsi="Cambria Math"/>
+                  <w:i/>
+                  <w:lang w:val="pl-PL"/>
+                </w:rPr>
+              </m:ctrlPr>
+            </m:fPr>
+            <m:num>
+              <m:r>
+                <w:rPr>
+                  <w:rFonts w:ascii="Cambria Math" w:hAnsi="Cambria Math"/>
+                  <w:lang w:val="pl-PL"/>
+                </w:rPr>
+                <m:t>TP</m:t>
+              </m:r>
+            </m:num>
+            <m:den>
+              <m:r>
+                <w:rPr>
+                  <w:rFonts w:ascii="Cambria Math" w:hAnsi="Cambria Math"/>
+                  <w:lang w:val="pl-PL"/>
+                </w:rPr>
+                <m:t>Positive situations</m:t>
+              </m:r>
+            </m:den>
+          </m:f>
+        </m:oMath>
+      </m:oMathPara>
+    </w:p>
+    <w:tbl>
+      <w:tblPr>
+        <w:tblStyle w:val="Tabela-Siatka"/>
+        <w:tblW w:w="0" w:type="auto"/>
+        <w:jc w:val="center"/>
+        <w:tblLook w:val="04A0" w:firstRow="1" w:lastRow="0" w:firstColumn="1" w:lastColumn="0" w:noHBand="0" w:noVBand="1"/>
+      </w:tblPr>
+      <w:tblGrid>
+        <w:gridCol w:w="461"/>
+        <w:gridCol w:w="1591"/>
+        <w:gridCol w:w="1591"/>
+        <w:gridCol w:w="1591"/>
+        <w:gridCol w:w="1591"/>
+        <w:gridCol w:w="1591"/>
+      </w:tblGrid>
+      <w:tr>
+        <w:trPr>
+          <w:jc w:val="center"/>
+        </w:trPr>
+        <w:tc>
+          <w:tcPr>
+            <w:tcW w:w="461" w:type="dxa"/>
+            <w:vAlign w:val="center"/>
+          </w:tcPr>
+          <w:p>
+            <w:pPr>
+              <w:jc w:val="center"/>
+              <w:rPr>
+                <w:lang w:val="pl-PL"/>
+              </w:rPr>
+            </w:pPr>
+          </w:p>
+        </w:tc>
+        <w:tc>
+          <w:tcPr>
+            <w:tcW w:w="1591" w:type="dxa"/>
+            <w:vAlign w:val="center"/>
+          </w:tcPr>
+          <w:p>
+            <w:pPr>
+              <w:jc w:val="center"/>
+              <w:rPr>
+                <w:lang w:val="pl-PL"/>
+              </w:rPr>
+            </w:pPr>
+            <w:proofErr w:type="spellStart"/>
+            <w:r>
+              <w:rPr>
+                <w:lang w:val="pl-PL"/>
+              </w:rPr>
+              <w:t>Final</w:t>
+            </w:r>
+            <w:proofErr w:type="spellEnd"/>
+            <w:r>
+              <w:rPr>
+                <w:lang w:val="pl-PL"/>
+              </w:rPr>
+              <w:t xml:space="preserve"> profit</w:t>
+            </w:r>
+          </w:p>
+        </w:tc>
+        <w:tc>
+          <w:tcPr>
+            <w:tcW w:w="1591" w:type="dxa"/>
+            <w:vAlign w:val="center"/>
+          </w:tcPr>
+          <w:p>
+            <w:pPr>
+              <w:jc w:val="center"/>
+              <w:rPr>
+                <w:lang w:val="pl-PL"/>
+              </w:rPr>
+            </w:pPr>
+            <w:proofErr w:type="spellStart"/>
+            <w:r>
+              <w:rPr>
+                <w:lang w:val="pl-PL"/>
+              </w:rPr>
+              <w:t>Calmar</w:t>
+            </w:r>
+            <w:proofErr w:type="spellEnd"/>
+          </w:p>
+        </w:tc>
+        <w:tc>
+          <w:tcPr>
+            <w:tcW w:w="1591" w:type="dxa"/>
+            <w:vAlign w:val="center"/>
+          </w:tcPr>
+          <w:p>
+            <w:pPr>
+              <w:jc w:val="center"/>
+              <w:rPr>
+                <w:lang w:val="pl-PL"/>
+              </w:rPr>
+            </w:pPr>
+            <w:r>
+              <w:rPr>
+                <w:lang w:val="pl-PL"/>
+              </w:rPr>
+              <w:t xml:space="preserve">Numer of open </w:t>
+            </w:r>
+            <w:proofErr w:type="spellStart"/>
+            <w:r>
+              <w:rPr>
+                <w:lang w:val="pl-PL"/>
+              </w:rPr>
+              <w:t>positions</w:t>
+            </w:r>
+            <w:proofErr w:type="spellEnd"/>
+          </w:p>
+        </w:tc>
+        <w:tc>
+          <w:tcPr>
+            <w:tcW w:w="1591" w:type="dxa"/>
+            <w:vAlign w:val="center"/>
+          </w:tcPr>
+          <w:p>
+            <w:pPr>
+              <w:jc w:val="center"/>
+              <w:rPr>
+                <w:lang w:val="pl-PL"/>
+              </w:rPr>
+            </w:pPr>
+            <w:r>
+              <w:rPr>
+                <w:lang w:val="pl-PL"/>
+              </w:rPr>
+              <w:t>Precision</w:t>
+            </w:r>
+          </w:p>
+        </w:tc>
+        <w:tc>
+          <w:tcPr>
+            <w:tcW w:w="1591" w:type="dxa"/>
+            <w:vAlign w:val="center"/>
+          </w:tcPr>
+          <w:p>
+            <w:pPr>
+              <w:jc w:val="center"/>
+              <w:rPr>
+                <w:lang w:val="pl-PL"/>
+              </w:rPr>
+            </w:pPr>
+            <w:r>
+              <w:rPr>
+                <w:lang w:val="pl-PL"/>
+              </w:rPr>
+              <w:t>MCC</w:t>
+            </w:r>
+          </w:p>
+        </w:tc>
+      </w:tr>
+      <w:tr>
+        <w:trPr>
+          <w:jc w:val="center"/>
+        </w:trPr>
+        <w:tc>
+          <w:tcPr>
+            <w:tcW w:w="461" w:type="dxa"/>
+          </w:tcPr>
+          <w:p>
+            <w:pPr>
+              <w:rPr>
+                <w:lang w:val="pl-PL"/>
+              </w:rPr>
+            </w:pPr>
+            <w:r>
+              <w:rPr>
+                <w:lang w:val="pl-PL"/>
+              </w:rPr>
+              <w:t>A</w:t>
+            </w:r>
+          </w:p>
+        </w:tc>
+        <w:tc>
+          <w:tcPr>
+            <w:tcW w:w="1591" w:type="dxa"/>
+          </w:tcPr>
+          <w:p>
+            <w:pPr>
+              <w:rPr>
+                <w:lang w:val="pl-PL"/>
+              </w:rPr>
+            </w:pPr>
+            <w:r>
+              <w:rPr>
+                <w:lang w:val="pl-PL"/>
+              </w:rPr>
+              <w:t>0.268</w:t>
+            </w:r>
+          </w:p>
+        </w:tc>
+        <w:tc>
+          <w:tcPr>
+            <w:tcW w:w="1591" w:type="dxa"/>
+          </w:tcPr>
+          <w:p>
+            <w:pPr>
+              <w:rPr>
+                <w:lang w:val="pl-PL"/>
+              </w:rPr>
+            </w:pPr>
+            <w:r>
+              <w:rPr>
+                <w:lang w:val="pl-PL"/>
+              </w:rPr>
+              <w:t>1.617</w:t>
+            </w:r>
+          </w:p>
+        </w:tc>
+        <w:tc>
+          <w:tcPr>
+            <w:tcW w:w="1591" w:type="dxa"/>
+          </w:tcPr>
+          <w:p>
+            <w:pPr>
+              <w:rPr>
+                <w:lang w:val="pl-PL"/>
+              </w:rPr>
+            </w:pPr>
+            <w:r>
+              <w:rPr>
+                <w:lang w:val="pl-PL"/>
+              </w:rPr>
+              <w:t>161</w:t>
+            </w:r>
+          </w:p>
+        </w:tc>
+        <w:tc>
+          <w:tcPr>
+            <w:tcW w:w="1591" w:type="dxa"/>
+          </w:tcPr>
+          <w:p>
+            <w:pPr>
+              <w:rPr>
+                <w:lang w:val="pl-PL"/>
+              </w:rPr>
+            </w:pPr>
+            <w:r>
+              <w:rPr>
+                <w:lang w:val="pl-PL"/>
+              </w:rPr>
+              <w:t>0.634</w:t>
+            </w:r>
+          </w:p>
+        </w:tc>
+        <w:tc>
+          <w:tcPr>
+            <w:tcW w:w="1591" w:type="dxa"/>
+          </w:tcPr>
+          <w:p>
+            <w:pPr>
+              <w:rPr>
+                <w:lang w:val="pl-PL"/>
+              </w:rPr>
+            </w:pPr>
+            <w:r>
+              <w:rPr>
+                <w:lang w:val="pl-PL"/>
+              </w:rPr>
+              <w:t>0.054</w:t>
+            </w:r>
+          </w:p>
+        </w:tc>
+      </w:tr>
+      <w:tr>
+        <w:trPr>
+          <w:jc w:val="center"/>
+        </w:trPr>
+        <w:tc>
+          <w:tcPr>
+            <w:tcW w:w="461" w:type="dxa"/>
+          </w:tcPr>
+          <w:p>
+            <w:pPr>
+              <w:rPr>
+                <w:lang w:val="pl-PL"/>
+              </w:rPr>
+            </w:pPr>
+            <w:r>
+              <w:rPr>
+                <w:lang w:val="pl-PL"/>
+              </w:rPr>
+              <w:t>B</w:t>
+            </w:r>
+          </w:p>
+        </w:tc>
+        <w:tc>
+          <w:tcPr>
+            <w:tcW w:w="1591" w:type="dxa"/>
+          </w:tcPr>
+          <w:p>
+            <w:pPr>
+              <w:rPr>
+                <w:lang w:val="pl-PL"/>
+              </w:rPr>
+            </w:pPr>
+            <w:r>
+              <w:rPr>
+                <w:lang w:val="pl-PL"/>
+              </w:rPr>
+              <w:t>0.633</w:t>
+            </w:r>
+          </w:p>
+        </w:tc>
+        <w:tc>
+          <w:tcPr>
+            <w:tcW w:w="1591" w:type="dxa"/>
+          </w:tcPr>
+          <w:p>
+            <w:pPr>
+              <w:rPr>
+                <w:lang w:val="pl-PL"/>
+              </w:rPr>
+            </w:pPr>
+            <w:r>
+              <w:rPr>
+                <w:lang w:val="pl-PL"/>
+              </w:rPr>
+              <w:t>4.271</w:t>
+            </w:r>
+          </w:p>
+        </w:tc>
+        <w:tc>
+          <w:tcPr>
+            <w:tcW w:w="1591" w:type="dxa"/>
+          </w:tcPr>
+          <w:p>
+            <w:pPr>
+              <w:rPr>
+                <w:lang w:val="pl-PL"/>
+              </w:rPr>
+            </w:pPr>
+            <w:r>
+              <w:rPr>
+                <w:lang w:val="pl-PL"/>
+              </w:rPr>
+              <w:t>131</w:t>
+            </w:r>
+          </w:p>
+        </w:tc>
+        <w:tc>
+          <w:tcPr>
+            <w:tcW w:w="1591" w:type="dxa"/>
+          </w:tcPr>
+          <w:p>
+            <w:pPr>
+              <w:rPr>
+                <w:lang w:val="pl-PL"/>
+              </w:rPr>
+            </w:pPr>
+            <w:r>
+              <w:rPr>
+                <w:lang w:val="pl-PL"/>
+              </w:rPr>
+              <w:t>0.634</w:t>
+            </w:r>
+          </w:p>
+        </w:tc>
+        <w:tc>
+          <w:tcPr>
+            <w:tcW w:w="1591" w:type="dxa"/>
+          </w:tcPr>
+          <w:p>
+            <w:pPr>
+              <w:rPr>
+                <w:lang w:val="pl-PL"/>
+              </w:rPr>
+            </w:pPr>
+            <w:r>
+              <w:rPr>
+                <w:lang w:val="pl-PL"/>
+              </w:rPr>
+              <w:t>0.052</w:t>
+            </w:r>
+          </w:p>
+        </w:tc>
+      </w:tr>
+      <w:tr>
+        <w:trPr>
+          <w:jc w:val="center"/>
+        </w:trPr>
+        <w:tc>
+          <w:tcPr>
+            <w:tcW w:w="461" w:type="dxa"/>
+          </w:tcPr>
+          <w:p>
+            <w:pPr>
+              <w:rPr>
+                <w:lang w:val="pl-PL"/>
+              </w:rPr>
+            </w:pPr>
+            <w:r>
+              <w:rPr>
+                <w:lang w:val="pl-PL"/>
+              </w:rPr>
+              <w:t>C</w:t>
+            </w:r>
+          </w:p>
+        </w:tc>
+        <w:tc>
+          <w:tcPr>
+            <w:tcW w:w="1591" w:type="dxa"/>
+          </w:tcPr>
+          <w:p>
+            <w:pPr>
+              <w:rPr>
+                <w:lang w:val="pl-PL"/>
+              </w:rPr>
+            </w:pPr>
+            <w:r>
+              <w:rPr>
+                <w:lang w:val="pl-PL"/>
+              </w:rPr>
+              <w:t>0.478</w:t>
+            </w:r>
+          </w:p>
+        </w:tc>
+        <w:tc>
+          <w:tcPr>
+            <w:tcW w:w="1591" w:type="dxa"/>
+          </w:tcPr>
+          <w:p>
+            <w:pPr>
+              <w:rPr>
+                <w:lang w:val="pl-PL"/>
+              </w:rPr>
+            </w:pPr>
+            <w:r>
+              <w:rPr>
+                <w:lang w:val="pl-PL"/>
+              </w:rPr>
+              <w:t>5.303</w:t>
+            </w:r>
+          </w:p>
+        </w:tc>
+        <w:tc>
+          <w:tcPr>
+            <w:tcW w:w="1591" w:type="dxa"/>
+          </w:tcPr>
+          <w:p>
+            <w:pPr>
+              <w:rPr>
+                <w:lang w:val="pl-PL"/>
+              </w:rPr>
+            </w:pPr>
+            <w:r>
+              <w:rPr>
+                <w:lang w:val="pl-PL"/>
+              </w:rPr>
+              <w:t>155</w:t>
+            </w:r>
+          </w:p>
+        </w:tc>
+        <w:tc>
+          <w:tcPr>
+            <w:tcW w:w="1591" w:type="dxa"/>
+          </w:tcPr>
+          <w:p>
+            <w:pPr>
+              <w:rPr>
+                <w:lang w:val="pl-PL"/>
+              </w:rPr>
+            </w:pPr>
+            <w:r>
+              <w:rPr>
+                <w:lang w:val="pl-PL"/>
+              </w:rPr>
+              <w:t>0.658</w:t>
+            </w:r>
+          </w:p>
+        </w:tc>
+        <w:tc>
+          <w:tcPr>
+            <w:tcW w:w="1591" w:type="dxa"/>
+          </w:tcPr>
+          <w:p>
+            <w:pPr>
+              <w:rPr>
+                <w:lang w:val="pl-PL"/>
+              </w:rPr>
+            </w:pPr>
+            <w:r>
+              <w:rPr>
+                <w:lang w:val="pl-PL"/>
+              </w:rPr>
+              <w:t>0.055</w:t>
+            </w:r>
+          </w:p>
+        </w:tc>
+      </w:tr>
+      <w:tr>
+        <w:trPr>
+          <w:jc w:val="center"/>
+        </w:trPr>
+        <w:tc>
+          <w:tcPr>
+            <w:tcW w:w="461" w:type="dxa"/>
+          </w:tcPr>
+          <w:p>
+            <w:pPr>
+              <w:rPr>
+                <w:lang w:val="pl-PL"/>
+              </w:rPr>
+            </w:pPr>
+            <w:r>
+              <w:rPr>
+                <w:lang w:val="pl-PL"/>
+              </w:rPr>
+              <w:t>D</w:t>
+            </w:r>
+          </w:p>
+        </w:tc>
+        <w:tc>
+          <w:tcPr>
+            <w:tcW w:w="1591" w:type="dxa"/>
+          </w:tcPr>
+          <w:p>
+            <w:pPr>
+              <w:rPr>
+                <w:lang w:val="pl-PL"/>
+              </w:rPr>
+            </w:pPr>
+            <w:r>
+              <w:rPr>
+                <w:lang w:val="pl-PL"/>
+              </w:rPr>
+              <w:t>0.35</w:t>
+            </w:r>
+          </w:p>
+        </w:tc>
+        <w:tc>
+          <w:tcPr>
+            <w:tcW w:w="1591" w:type="dxa"/>
+          </w:tcPr>
+          <w:p>
+            <w:pPr>
+              <w:rPr>
+                <w:lang w:val="pl-PL"/>
+              </w:rPr>
+            </w:pPr>
+            <w:r>
+              <w:rPr>
+                <w:lang w:val="pl-PL"/>
+              </w:rPr>
+              <w:t>3.128</w:t>
+            </w:r>
+          </w:p>
+        </w:tc>
+        <w:tc>
+          <w:tcPr>
+            <w:tcW w:w="1591" w:type="dxa"/>
+          </w:tcPr>
+          <w:p>
+            <w:pPr>
+              <w:rPr>
+                <w:lang w:val="pl-PL"/>
+              </w:rPr>
+            </w:pPr>
+            <w:r>
+              <w:rPr>
+                <w:lang w:val="pl-PL"/>
+              </w:rPr>
+              <w:t>121</w:t>
+            </w:r>
+          </w:p>
+        </w:tc>
+        <w:tc>
+          <w:tcPr>
+            <w:tcW w:w="1591" w:type="dxa"/>
+          </w:tcPr>
+          <w:p>
+            <w:pPr>
+              <w:rPr>
+                <w:lang w:val="pl-PL"/>
+              </w:rPr>
+            </w:pPr>
+            <w:r>
+              <w:rPr>
+                <w:lang w:val="pl-PL"/>
+              </w:rPr>
+              <w:t>0.653</w:t>
+            </w:r>
+          </w:p>
+        </w:tc>
+        <w:tc>
+          <w:tcPr>
+            <w:tcW w:w="1591" w:type="dxa"/>
+          </w:tcPr>
+          <w:p>
+            <w:pPr>
+              <w:rPr>
+                <w:lang w:val="pl-PL"/>
+              </w:rPr>
+            </w:pPr>
+            <w:r>
+              <w:rPr>
+                <w:lang w:val="pl-PL"/>
+              </w:rPr>
+              <w:t>0.054</w:t>
+            </w:r>
+          </w:p>
+        </w:tc>
+      </w:tr>
+    </w:tbl>
+    <w:p>
+      <w:pPr>
+        <w:rPr>
+          <w:lang w:val="pl-PL"/>
+        </w:rPr>
+      </w:pPr>
     </w:p>
     <w:p>
       <w:pPr>
@@ -4197,41 +4886,8 @@
           <w:lang w:val="pl-PL"/>
         </w:rPr>
       </w:pPr>
-    </w:p>
-    <w:p>
-      <w:pPr>
-        <w:rPr>
-          <w:lang w:val="pl-PL"/>
-        </w:rPr>
-      </w:pPr>
-    </w:p>
-    <w:p>
-      <w:pPr>
-        <w:rPr>
-          <w:lang w:val="pl-PL"/>
-        </w:rPr>
-      </w:pPr>
-    </w:p>
-    <w:p>
-      <w:pPr>
-        <w:rPr>
-          <w:lang w:val="pl-PL"/>
-        </w:rPr>
-      </w:pPr>
-    </w:p>
-    <w:p>
-      <w:pPr>
-        <w:rPr>
-          <w:lang w:val="pl-PL"/>
-        </w:rPr>
-      </w:pPr>
-    </w:p>
-    <w:p>
-      <w:pPr>
-        <w:rPr>
-          <w:lang w:val="pl-PL"/>
-        </w:rPr>
-      </w:pPr>
+      <w:bookmarkStart w:id="0" w:name="_GoBack"/>
+      <w:bookmarkEnd w:id="0"/>
     </w:p>
     <w:p>
       <w:pPr>
@@ -5415,7 +6071,7 @@
 </file>
 
 <file path=customXml/itemProps1.xml><?xml version="1.0" encoding="utf-8"?>
-<ds:datastoreItem xmlns:ds="http://schemas.openxmlformats.org/officeDocument/2006/customXml" ds:itemID="{EDB60D88-BE07-4952-8480-AC4A7587466B}">
+<ds:datastoreItem xmlns:ds="http://schemas.openxmlformats.org/officeDocument/2006/customXml" ds:itemID="{2CF687DF-37A9-4486-BF5A-BEA64BD8F099}">
   <ds:schemaRefs>
     <ds:schemaRef ds:uri="http://schemas.openxmlformats.org/officeDocument/2006/bibliography"/>
   </ds:schemaRefs>

</xml_diff>